<commit_message>
new version + scrollable
</commit_message>
<xml_diff>
--- a/webtest.docx
+++ b/webtest.docx
@@ -109,6 +109,157 @@
         </w:rPr>
         <w:t>background</w:t>
       </w:r>
+      <w:r>
+        <w:t xml:space="preserve">. </w:t>
+      </w:r>
+      <w:r>
+        <w:t xml:space="preserve">Добавлен элемент </w:t>
+      </w:r>
+      <w:r>
+        <w:rPr>
+          <w:lang w:val="en-US"/>
+        </w:rPr>
+        <w:t>image</w:t>
+      </w:r>
+      <w:r>
+        <w:t xml:space="preserve">, </w:t>
+      </w:r>
+      <w:r>
+        <w:t xml:space="preserve">в качестве </w:t>
+      </w:r>
+      <w:r>
+        <w:rPr>
+          <w:lang w:val="en-US"/>
+        </w:rPr>
+        <w:t>source</w:t>
+      </w:r>
+      <w:r>
+        <w:t xml:space="preserve"> </w:t>
+      </w:r>
+      <w:r>
+        <w:rPr>
+          <w:lang w:val="en-US"/>
+        </w:rPr>
+        <w:t>image</w:t>
+      </w:r>
+      <w:r>
+        <w:t xml:space="preserve"> </w:t>
+      </w:r>
+      <w:r>
+        <w:t>выступает картинка.</w:t>
+      </w:r>
+    </w:p>
+    <w:p>
+      <w:pPr>
+        <w:pStyle w:val="a3"/>
+        <w:numPr>
+          <w:ilvl w:val="2"/>
+          <w:numId w:val="2"/>
+        </w:numPr>
+        <w:rPr>
+          <w:b/>
+          <w:bCs/>
+          <w:lang w:val="en-US"/>
+        </w:rPr>
+      </w:pPr>
+      <w:r>
+        <w:t>Элемент</w:t>
+      </w:r>
+      <w:r>
+        <w:rPr>
+          <w:lang w:val="en-US"/>
+        </w:rPr>
+        <w:t xml:space="preserve"> </w:t>
+      </w:r>
+      <w:r>
+        <w:rPr>
+          <w:lang w:val="en-US"/>
+        </w:rPr>
+        <w:t xml:space="preserve">title </w:t>
+      </w:r>
+      <w:r>
+        <w:rPr>
+          <w:lang w:val="en-US"/>
+        </w:rPr>
+        <w:t xml:space="preserve">– </w:t>
+      </w:r>
+      <w:r>
+        <w:rPr>
+          <w:lang w:val="en-US"/>
+        </w:rPr>
+        <w:t>image</w:t>
+      </w:r>
+      <w:r>
+        <w:rPr>
+          <w:lang w:val="en-US"/>
+        </w:rPr>
+        <w:t xml:space="preserve">, </w:t>
+      </w:r>
+      <w:r>
+        <w:t>с</w:t>
+      </w:r>
+      <w:r>
+        <w:rPr>
+          <w:lang w:val="en-US"/>
+        </w:rPr>
+        <w:t xml:space="preserve"> </w:t>
+      </w:r>
+      <w:r>
+        <w:rPr>
+          <w:lang w:val="en-US"/>
+        </w:rPr>
+        <w:t xml:space="preserve">source image </w:t>
+      </w:r>
+    </w:p>
+    <w:p>
+      <w:pPr>
+        <w:pStyle w:val="a3"/>
+        <w:numPr>
+          <w:ilvl w:val="2"/>
+          <w:numId w:val="2"/>
+        </w:numPr>
+        <w:rPr>
+          <w:b/>
+          <w:bCs/>
+          <w:lang w:val="en-US"/>
+        </w:rPr>
+      </w:pPr>
+      <w:r>
+        <w:t>Элемент</w:t>
+      </w:r>
+      <w:r>
+        <w:rPr>
+          <w:lang w:val="en-US"/>
+        </w:rPr>
+        <w:t xml:space="preserve"> </w:t>
+      </w:r>
+      <w:r>
+        <w:rPr>
+          <w:lang w:val="en-US"/>
+        </w:rPr>
+        <w:t>subtitle - image</w:t>
+      </w:r>
+      <w:r>
+        <w:rPr>
+          <w:lang w:val="en-US"/>
+        </w:rPr>
+        <w:t xml:space="preserve">, </w:t>
+      </w:r>
+      <w:r>
+        <w:t>с</w:t>
+      </w:r>
+      <w:r>
+        <w:rPr>
+          <w:lang w:val="en-US"/>
+        </w:rPr>
+        <w:t xml:space="preserve"> </w:t>
+      </w:r>
+      <w:r>
+        <w:rPr>
+          <w:lang w:val="en-US"/>
+        </w:rPr>
+        <w:t>source image</w:t>
+      </w:r>
     </w:p>
     <w:p>
       <w:pPr>
@@ -161,8 +312,34 @@
         </w:rPr>
       </w:pPr>
       <w:r>
-        <w:t>Заголовок №1 + картинка + текст</w:t>
-      </w:r>
+        <w:t xml:space="preserve">Строка поиска – используется элемент </w:t>
+      </w:r>
+      <w:r>
+        <w:rPr>
+          <w:lang w:val="en-US"/>
+        </w:rPr>
+        <w:t>Input</w:t>
+      </w:r>
+      <w:r>
+        <w:t xml:space="preserve"> </w:t>
+      </w:r>
+      <w:r>
+        <w:rPr>
+          <w:lang w:val="en-US"/>
+        </w:rPr>
+        <w:t>Field</w:t>
+      </w:r>
+      <w:r>
+        <w:t xml:space="preserve"> </w:t>
+      </w:r>
+      <w:hyperlink r:id="rId6" w:history="1">
+        <w:r>
+          <w:rPr>
+            <w:rStyle w:val="a4"/>
+          </w:rPr>
+          <w:t>https://docs.unity3d.com/2020.1/Documentation/Manual/script-InputField.html</w:t>
+        </w:r>
+      </w:hyperlink>
     </w:p>
     <w:p>
       <w:pPr>
@@ -177,10 +354,257 @@
         </w:rPr>
       </w:pPr>
       <w:r>
+        <w:t xml:space="preserve">Теги – используется элемент </w:t>
+      </w:r>
+      <w:r>
+        <w:rPr>
+          <w:lang w:val="en-US"/>
+        </w:rPr>
+        <w:t>Scroll</w:t>
+      </w:r>
+      <w:r>
+        <w:t xml:space="preserve"> </w:t>
+      </w:r>
+      <w:r>
+        <w:rPr>
+          <w:lang w:val="en-US"/>
+        </w:rPr>
+        <w:t>View</w:t>
+      </w:r>
+      <w:r>
+        <w:t xml:space="preserve"> </w:t>
+      </w:r>
+      <w:hyperlink r:id="rId7" w:history="1">
+        <w:r>
+          <w:rPr>
+            <w:rStyle w:val="a4"/>
+          </w:rPr>
+          <w:t>https://docs.unity3d.com/2020.1/Documentation/Manual/script-ScrollRect.html</w:t>
+        </w:r>
+      </w:hyperlink>
+      <w:r>
+        <w:t xml:space="preserve"> </w:t>
+      </w:r>
+    </w:p>
+    <w:p>
+      <w:pPr>
+        <w:pStyle w:val="a3"/>
+        <w:numPr>
+          <w:ilvl w:val="2"/>
+          <w:numId w:val="2"/>
+        </w:numPr>
+        <w:rPr>
+          <w:b/>
+          <w:bCs/>
+        </w:rPr>
+      </w:pPr>
+      <w:r>
+        <w:t>Заголовок №1 + картинка + текст</w:t>
+      </w:r>
+    </w:p>
+    <w:p>
+      <w:pPr>
+        <w:pStyle w:val="a3"/>
+        <w:numPr>
+          <w:ilvl w:val="2"/>
+          <w:numId w:val="2"/>
+        </w:numPr>
+        <w:rPr>
+          <w:b/>
+          <w:bCs/>
+        </w:rPr>
+      </w:pPr>
+      <w:r>
         <w:t>Заголовок №2 + картинка + текст</w:t>
       </w:r>
     </w:p>
+    <w:p>
+      <w:pPr>
+        <w:pStyle w:val="a3"/>
+        <w:numPr>
+          <w:ilvl w:val="2"/>
+          <w:numId w:val="2"/>
+        </w:numPr>
+        <w:rPr>
+          <w:b/>
+          <w:bCs/>
+        </w:rPr>
+      </w:pPr>
+      <w:r>
+        <w:t>Заголовок №3 + картинка + текст</w:t>
+      </w:r>
+    </w:p>
+    <w:p>
+      <w:pPr>
+        <w:pStyle w:val="a3"/>
+        <w:numPr>
+          <w:ilvl w:val="2"/>
+          <w:numId w:val="2"/>
+        </w:numPr>
+        <w:rPr>
+          <w:b/>
+          <w:bCs/>
+        </w:rPr>
+      </w:pPr>
+      <w:r>
+        <w:t>Скролл страницы происходит путём нажатия стрелок вверх/вниз</w:t>
+      </w:r>
+      <w:r>
+        <w:t xml:space="preserve">, используется </w:t>
+      </w:r>
+      <w:r>
+        <w:rPr>
+          <w:lang w:val="en-US"/>
+        </w:rPr>
+        <w:t>transform</w:t>
+      </w:r>
+      <w:r>
+        <w:t>.</w:t>
+      </w:r>
+      <w:r>
+        <w:rPr>
+          <w:lang w:val="en-US"/>
+        </w:rPr>
+        <w:t>position</w:t>
+      </w:r>
+      <w:r>
+        <w:t xml:space="preserve"> </w:t>
+      </w:r>
+      <w:r>
+        <w:t xml:space="preserve">по оси </w:t>
+      </w:r>
+      <w:r>
+        <w:rPr>
+          <w:lang w:val="en-US"/>
+        </w:rPr>
+        <w:t>y</w:t>
+      </w:r>
+      <w:r>
+        <w:t>.</w:t>
+      </w:r>
+    </w:p>
+    <w:p>
+      <w:pPr>
+        <w:pStyle w:val="a3"/>
+        <w:numPr>
+          <w:ilvl w:val="2"/>
+          <w:numId w:val="2"/>
+        </w:numPr>
+        <w:rPr>
+          <w:b/>
+          <w:bCs/>
+        </w:rPr>
+      </w:pPr>
+      <w:r>
+        <w:t xml:space="preserve">Нужно сделать </w:t>
+      </w:r>
+      <w:r>
+        <w:rPr>
+          <w:lang w:val="en-US"/>
+        </w:rPr>
+        <w:t>Clamp</w:t>
+      </w:r>
+      <w:r>
+        <w:t xml:space="preserve"> в пределах </w:t>
+      </w:r>
+      <w:r>
+        <w:rPr>
+          <w:lang w:val="en-US"/>
+        </w:rPr>
+        <w:t>backgroundImage</w:t>
+      </w:r>
+    </w:p>
+    <w:p>
+      <w:pPr>
+        <w:rPr>
+          <w:lang w:val="en-US"/>
+        </w:rPr>
+      </w:pPr>
+      <w:r>
+        <w:t xml:space="preserve">В качестве картинок используются элементы </w:t>
+      </w:r>
+      <w:r>
+        <w:rPr>
+          <w:lang w:val="en-US"/>
+        </w:rPr>
+        <w:t>canvas</w:t>
+      </w:r>
+      <w:r>
+        <w:t xml:space="preserve"> </w:t>
+      </w:r>
+      <w:r>
+        <w:t>–</w:t>
+      </w:r>
+      <w:r>
+        <w:t xml:space="preserve"> </w:t>
+      </w:r>
+      <w:r>
+        <w:rPr>
+          <w:lang w:val="en-US"/>
+        </w:rPr>
+        <w:t>image</w:t>
+      </w:r>
+      <w:r>
+        <w:t xml:space="preserve">. </w:t>
+      </w:r>
+      <w:r>
+        <w:t xml:space="preserve">В них, в качестве </w:t>
+      </w:r>
+      <w:r>
+        <w:rPr>
+          <w:lang w:val="en-US"/>
+        </w:rPr>
+        <w:t>source</w:t>
+      </w:r>
+      <w:r>
+        <w:t xml:space="preserve"> </w:t>
+      </w:r>
+      <w:r>
+        <w:rPr>
+          <w:lang w:val="en-US"/>
+        </w:rPr>
+        <w:t>image</w:t>
+      </w:r>
+      <w:r>
+        <w:t xml:space="preserve"> </w:t>
+      </w:r>
+      <w:r>
+        <w:t>использованы картинки</w:t>
+      </w:r>
+      <w:r>
+        <w:t>.</w:t>
+      </w:r>
+      <w:r>
+        <w:t xml:space="preserve"> Текст – использован элемент </w:t>
+      </w:r>
+      <w:r>
+        <w:rPr>
+          <w:lang w:val="en-US"/>
+        </w:rPr>
+        <w:t xml:space="preserve">Canvas </w:t>
+      </w:r>
+      <w:r>
+        <w:t xml:space="preserve">– </w:t>
+      </w:r>
+      <w:r>
+        <w:rPr>
+          <w:lang w:val="en-US"/>
+        </w:rPr>
+        <w:t>textmeshpro</w:t>
+      </w:r>
+      <w:r>
+        <w:rPr>
+          <w:lang w:val="en-US"/>
+        </w:rPr>
+        <w:t>.</w:t>
+      </w:r>
+    </w:p>
     <w:p/>
+    <w:p>
+      <w:pPr>
+        <w:ind w:left="1980"/>
+      </w:pPr>
+    </w:p>
     <w:sectPr>
       <w:pgSz w:w="11906" w:h="16838"/>
       <w:pgMar w:top="1134" w:right="850" w:bottom="1134" w:left="1701" w:header="708" w:footer="708" w:gutter="0"/>
@@ -821,6 +1245,29 @@
       <w:contextualSpacing/>
     </w:pPr>
   </w:style>
+  <w:style w:type="character" w:styleId="a4">
+    <w:name w:val="Hyperlink"/>
+    <w:basedOn w:val="a0"/>
+    <w:uiPriority w:val="99"/>
+    <w:unhideWhenUsed/>
+    <w:rsid w:val="00406333"/>
+    <w:rPr>
+      <w:color w:val="0563C1" w:themeColor="hyperlink"/>
+      <w:u w:val="single"/>
+    </w:rPr>
+  </w:style>
+  <w:style w:type="character" w:styleId="a5">
+    <w:name w:val="Unresolved Mention"/>
+    <w:basedOn w:val="a0"/>
+    <w:uiPriority w:val="99"/>
+    <w:semiHidden/>
+    <w:unhideWhenUsed/>
+    <w:rsid w:val="00406333"/>
+    <w:rPr>
+      <w:color w:val="605E5C"/>
+      <w:shd w:val="clear" w:color="auto" w:fill="E1DFDD"/>
+    </w:rPr>
+  </w:style>
 </w:styles>
 </file>
 
@@ -1117,4 +1564,16 @@
     </a:ext>
   </a:extLst>
 </a:theme>
+</file>
+
+<file path=customXml/item1.xml><?xml version="1.0" encoding="utf-8"?>
+<b:Sources xmlns:b="http://schemas.openxmlformats.org/officeDocument/2006/bibliography" xmlns="http://schemas.openxmlformats.org/officeDocument/2006/bibliography" SelectedStyle="\APASixthEditionOfficeOnline.xsl" StyleName="APA" Version="6"/>
+</file>
+
+<file path=customXml/itemProps1.xml><?xml version="1.0" encoding="utf-8"?>
+<ds:datastoreItem xmlns:ds="http://schemas.openxmlformats.org/officeDocument/2006/customXml" ds:itemID="{ECFB0433-7D71-45FB-9F96-A4EF2F65B319}">
+  <ds:schemaRefs>
+    <ds:schemaRef ds:uri="http://schemas.openxmlformats.org/officeDocument/2006/bibliography"/>
+  </ds:schemaRefs>
+</ds:datastoreItem>
 </file>
</xml_diff>